<commit_message>
Completed Login, basic vector of structs for users, guided by permission levels
</commit_message>
<xml_diff>
--- a/Mikkie Daily Reflections.docx
+++ b/Mikkie Daily Reflections.docx
@@ -1,6 +1,6 @@
 
 <file path=word/document.xml><?xml version="1.0" encoding="utf-8"?>
-<w:document xmlns:wpc="http://schemas.microsoft.com/office/word/2010/wordprocessingCanvas" xmlns:cx="http://schemas.microsoft.com/office/drawing/2014/chartex" xmlns:cx1="http://schemas.microsoft.com/office/drawing/2015/9/8/chartex" xmlns:cx2="http://schemas.microsoft.com/office/drawing/2015/10/21/chartex" xmlns:cx3="http://schemas.microsoft.com/office/drawing/2016/5/9/chartex" xmlns:cx4="http://schemas.microsoft.com/office/drawing/2016/5/10/chartex" xmlns:cx5="http://schemas.microsoft.com/office/drawing/2016/5/11/chartex" xmlns:cx6="http://schemas.microsoft.com/office/drawing/2016/5/12/chartex" xmlns:cx7="http://schemas.microsoft.com/office/drawing/2016/5/13/chartex" xmlns:cx8="http://schemas.microsoft.com/office/drawing/2016/5/14/chartex" xmlns:mc="http://schemas.openxmlformats.org/markup-compatibility/2006" xmlns:aink="http://schemas.microsoft.com/office/drawing/2016/ink" xmlns:am3d="http://schemas.microsoft.com/office/drawing/2017/model3d" xmlns:o="urn:schemas-microsoft-com:office:office" xmlns:r="http://schemas.openxmlformats.org/officeDocument/2006/relationships" xmlns:m="http://schemas.openxmlformats.org/officeDocument/2006/math" xmlns:v="urn:schemas-microsoft-com:vml" xmlns:wp14="http://schemas.microsoft.com/office/word/2010/wordprocessingDrawing" xmlns:wp="http://schemas.openxmlformats.org/drawingml/2006/wordprocessingDrawing" xmlns:w10="urn:schemas-microsoft-com:office:word" xmlns:w="http://schemas.openxmlformats.org/wordprocessingml/2006/main" xmlns:w14="http://schemas.microsoft.com/office/word/2010/wordml" xmlns:w15="http://schemas.microsoft.com/office/word/2012/wordml" xmlns:w16cex="http://schemas.microsoft.com/office/word/2018/wordml/cex" xmlns:w16cid="http://schemas.microsoft.com/office/word/2016/wordml/cid" xmlns:w16="http://schemas.microsoft.com/office/word/2018/wordml" xmlns:w16sdtdh="http://schemas.microsoft.com/office/word/2020/wordml/sdtdatahash" xmlns:w16se="http://schemas.microsoft.com/office/word/2015/wordml/symex" xmlns:wpg="http://schemas.microsoft.com/office/word/2010/wordprocessingGroup" xmlns:wpi="http://schemas.microsoft.com/office/word/2010/wordprocessingInk" xmlns:wne="http://schemas.microsoft.com/office/word/2006/wordml" xmlns:wps="http://schemas.microsoft.com/office/word/2010/wordprocessingShape" mc:Ignorable="w14 w15 w16se w16cid w16 w16cex w16sdtdh wp14">
+<w:document xmlns:wpc="http://schemas.microsoft.com/office/word/2010/wordprocessingCanvas" xmlns:cx="http://schemas.microsoft.com/office/drawing/2014/chartex" xmlns:cx1="http://schemas.microsoft.com/office/drawing/2015/9/8/chartex" xmlns:cx2="http://schemas.microsoft.com/office/drawing/2015/10/21/chartex" xmlns:cx3="http://schemas.microsoft.com/office/drawing/2016/5/9/chartex" xmlns:cx4="http://schemas.microsoft.com/office/drawing/2016/5/10/chartex" xmlns:cx5="http://schemas.microsoft.com/office/drawing/2016/5/11/chartex" xmlns:cx6="http://schemas.microsoft.com/office/drawing/2016/5/12/chartex" xmlns:cx7="http://schemas.microsoft.com/office/drawing/2016/5/13/chartex" xmlns:cx8="http://schemas.microsoft.com/office/drawing/2016/5/14/chartex" xmlns:mc="http://schemas.openxmlformats.org/markup-compatibility/2006" xmlns:aink="http://schemas.microsoft.com/office/drawing/2016/ink" xmlns:am3d="http://schemas.microsoft.com/office/drawing/2017/model3d" xmlns:o="urn:schemas-microsoft-com:office:office" xmlns:oel="http://schemas.microsoft.com/office/2019/extlst" xmlns:r="http://schemas.openxmlformats.org/officeDocument/2006/relationships" xmlns:m="http://schemas.openxmlformats.org/officeDocument/2006/math" xmlns:v="urn:schemas-microsoft-com:vml" xmlns:wp14="http://schemas.microsoft.com/office/word/2010/wordprocessingDrawing" xmlns:wp="http://schemas.openxmlformats.org/drawingml/2006/wordprocessingDrawing" xmlns:w10="urn:schemas-microsoft-com:office:word" xmlns:w="http://schemas.openxmlformats.org/wordprocessingml/2006/main" xmlns:w14="http://schemas.microsoft.com/office/word/2010/wordml" xmlns:w15="http://schemas.microsoft.com/office/word/2012/wordml" xmlns:w16cex="http://schemas.microsoft.com/office/word/2018/wordml/cex" xmlns:w16cid="http://schemas.microsoft.com/office/word/2016/wordml/cid" xmlns:w16="http://schemas.microsoft.com/office/word/2018/wordml" xmlns:w16sdtdh="http://schemas.microsoft.com/office/word/2020/wordml/sdtdatahash" xmlns:w16se="http://schemas.microsoft.com/office/word/2015/wordml/symex" xmlns:wpg="http://schemas.microsoft.com/office/word/2010/wordprocessingGroup" xmlns:wpi="http://schemas.microsoft.com/office/word/2010/wordprocessingInk" xmlns:wne="http://schemas.microsoft.com/office/word/2006/wordml" xmlns:wps="http://schemas.microsoft.com/office/word/2010/wordprocessingShape" mc:Ignorable="w14 w15 w16se w16cid w16 w16cex w16sdtdh wp14">
   <w:body>
     <w:p>
       <w:pPr>
@@ -302,7 +302,58 @@
           <w:sz w:val="24"/>
           <w:szCs w:val="24"/>
         </w:rPr>
-        <w:t>3</w:t>
+        <w:t>3 June 2022</w:t>
+      </w:r>
+    </w:p>
+    <w:p>
+      <w:r>
+        <w:t>Had a meeting with Pia</w:t>
+      </w:r>
+      <w:r>
+        <w:t>. We all</w:t>
+      </w:r>
+      <w:r>
+        <w:t xml:space="preserve"> went over what was planned and double checked</w:t>
+      </w:r>
+      <w:r>
+        <w:t xml:space="preserve"> that we all are happy</w:t>
+      </w:r>
+      <w:r>
+        <w:t xml:space="preserve"> with the information and plans we are working with.</w:t>
+      </w:r>
+    </w:p>
+    <w:p>
+      <w:pPr>
+        <w:spacing w:after="160" w:line="259" w:lineRule="auto"/>
+      </w:pPr>
+      <w:r>
+        <w:br w:type="page"/>
+      </w:r>
+    </w:p>
+    <w:p>
+      <w:pPr>
+        <w:rPr>
+          <w:rStyle w:val="SubtleEmphasis"/>
+          <w:rFonts w:asciiTheme="majorHAnsi" w:eastAsiaTheme="majorEastAsia" w:hAnsiTheme="majorHAnsi" w:cstheme="majorBidi"/>
+          <w:i w:val="0"/>
+          <w:iCs w:val="0"/>
+          <w:spacing w:val="15"/>
+          <w:sz w:val="24"/>
+          <w:szCs w:val="24"/>
+        </w:rPr>
+      </w:pPr>
+      <w:r>
+        <w:rPr>
+          <w:rStyle w:val="SubtleEmphasis"/>
+          <w:rFonts w:asciiTheme="majorHAnsi" w:eastAsiaTheme="majorEastAsia" w:hAnsiTheme="majorHAnsi" w:cstheme="majorBidi"/>
+          <w:i w:val="0"/>
+          <w:iCs w:val="0"/>
+          <w:spacing w:val="15"/>
+          <w:sz w:val="24"/>
+          <w:szCs w:val="24"/>
+        </w:rPr>
+        <w:lastRenderedPageBreak/>
+        <w:t>6</w:t>
       </w:r>
       <w:r>
         <w:rPr>
@@ -319,19 +370,230 @@
     </w:p>
     <w:p>
       <w:r>
-        <w:t>Had a meeting with Pia</w:t>
-      </w:r>
-      <w:r>
-        <w:t>. We all</w:t>
-      </w:r>
-      <w:r>
-        <w:t xml:space="preserve"> went over what was planned and double checked</w:t>
-      </w:r>
-      <w:r>
-        <w:t xml:space="preserve"> that we all are happy</w:t>
-      </w:r>
-      <w:r>
-        <w:t xml:space="preserve"> with the information and plans we are working with.</w:t>
+        <w:t>We went over what had been collected in our research so far</w:t>
+      </w:r>
+      <w:r>
+        <w:t>.</w:t>
+      </w:r>
+      <w:r>
+        <w:br/>
+      </w:r>
+      <w:r>
+        <w:t xml:space="preserve"> The Diagrams</w:t>
+      </w:r>
+      <w:r>
+        <w:t xml:space="preserve"> (Use Case, Structure)</w:t>
+      </w:r>
+      <w:r>
+        <w:t xml:space="preserve"> Sese had </w:t>
+      </w:r>
+      <w:r>
+        <w:t>made</w:t>
+      </w:r>
+      <w:r>
+        <w:t xml:space="preserve"> were mostly finished</w:t>
+      </w:r>
+      <w:r>
+        <w:t>, I suggested a little neatening up and help with</w:t>
+      </w:r>
+      <w:r>
+        <w:t xml:space="preserve"> some</w:t>
+      </w:r>
+      <w:r>
+        <w:t xml:space="preserve"> </w:t>
+      </w:r>
+      <w:r>
+        <w:t>clarifi</w:t>
+      </w:r>
+      <w:r>
+        <w:t>cation.</w:t>
+      </w:r>
+      <w:r>
+        <w:br/>
+      </w:r>
+      <w:r>
+        <w:t>The SWOT</w:t>
+      </w:r>
+      <w:r>
+        <w:t>,</w:t>
+      </w:r>
+      <w:r>
+        <w:t xml:space="preserve"> and</w:t>
+      </w:r>
+      <w:r>
+        <w:t xml:space="preserve"> user and</w:t>
+      </w:r>
+      <w:r>
+        <w:t xml:space="preserve"> business research Delear </w:t>
+      </w:r>
+      <w:r>
+        <w:t>had done</w:t>
+      </w:r>
+      <w:r>
+        <w:t xml:space="preserve"> was also pretty much finished</w:t>
+      </w:r>
+      <w:r>
+        <w:t>, we</w:t>
+      </w:r>
+      <w:r>
+        <w:t xml:space="preserve"> all</w:t>
+      </w:r>
+      <w:r>
+        <w:t xml:space="preserve"> </w:t>
+      </w:r>
+      <w:r>
+        <w:t>talked and clarified some points. We</w:t>
+      </w:r>
+      <w:r>
+        <w:t xml:space="preserve"> also</w:t>
+      </w:r>
+      <w:r>
+        <w:t xml:space="preserve"> had a couple questions we wanted to </w:t>
+      </w:r>
+      <w:r>
+        <w:t>follow up with Pia tomorrow.</w:t>
+      </w:r>
+    </w:p>
+    <w:p>
+      <w:pPr>
+        <w:rPr>
+          <w:rStyle w:val="SubtleEmphasis"/>
+          <w:rFonts w:asciiTheme="majorHAnsi" w:eastAsiaTheme="majorEastAsia" w:hAnsiTheme="majorHAnsi" w:cstheme="majorBidi"/>
+          <w:i w:val="0"/>
+          <w:iCs w:val="0"/>
+          <w:spacing w:val="15"/>
+          <w:sz w:val="24"/>
+          <w:szCs w:val="24"/>
+        </w:rPr>
+      </w:pPr>
+      <w:r>
+        <w:rPr>
+          <w:rStyle w:val="SubtleEmphasis"/>
+          <w:rFonts w:asciiTheme="majorHAnsi" w:eastAsiaTheme="majorEastAsia" w:hAnsiTheme="majorHAnsi" w:cstheme="majorBidi"/>
+          <w:i w:val="0"/>
+          <w:iCs w:val="0"/>
+          <w:spacing w:val="15"/>
+          <w:sz w:val="24"/>
+          <w:szCs w:val="24"/>
+        </w:rPr>
+        <w:t>7</w:t>
+      </w:r>
+      <w:r>
+        <w:rPr>
+          <w:rStyle w:val="SubtleEmphasis"/>
+          <w:rFonts w:asciiTheme="majorHAnsi" w:eastAsiaTheme="majorEastAsia" w:hAnsiTheme="majorHAnsi" w:cstheme="majorBidi"/>
+          <w:i w:val="0"/>
+          <w:iCs w:val="0"/>
+          <w:spacing w:val="15"/>
+          <w:sz w:val="24"/>
+          <w:szCs w:val="24"/>
+        </w:rPr>
+        <w:t xml:space="preserve"> June 2022</w:t>
+      </w:r>
+    </w:p>
+    <w:p>
+      <w:r>
+        <w:t xml:space="preserve">We clarified </w:t>
+      </w:r>
+      <w:r>
+        <w:t xml:space="preserve">what we needed with Pia. I </w:t>
+      </w:r>
+      <w:r>
+        <w:t>noted down</w:t>
+      </w:r>
+      <w:r>
+        <w:t xml:space="preserve"> some eligibility questions</w:t>
+      </w:r>
+      <w:r>
+        <w:t xml:space="preserve"> to include. We </w:t>
+      </w:r>
+      <w:r>
+        <w:t>went over all our research and made some finishing touches.</w:t>
+      </w:r>
+    </w:p>
+    <w:p>
+      <w:pPr>
+        <w:rPr>
+          <w:rStyle w:val="SubtleEmphasis"/>
+          <w:rFonts w:asciiTheme="majorHAnsi" w:eastAsiaTheme="majorEastAsia" w:hAnsiTheme="majorHAnsi" w:cstheme="majorBidi"/>
+          <w:i w:val="0"/>
+          <w:iCs w:val="0"/>
+          <w:spacing w:val="15"/>
+          <w:sz w:val="24"/>
+          <w:szCs w:val="24"/>
+        </w:rPr>
+      </w:pPr>
+      <w:r>
+        <w:rPr>
+          <w:rStyle w:val="SubtleEmphasis"/>
+          <w:rFonts w:asciiTheme="majorHAnsi" w:eastAsiaTheme="majorEastAsia" w:hAnsiTheme="majorHAnsi" w:cstheme="majorBidi"/>
+          <w:i w:val="0"/>
+          <w:iCs w:val="0"/>
+          <w:spacing w:val="15"/>
+          <w:sz w:val="24"/>
+          <w:szCs w:val="24"/>
+        </w:rPr>
+        <w:t>8 June 2022</w:t>
+      </w:r>
+    </w:p>
+    <w:p>
+      <w:r>
+        <w:t xml:space="preserve">We decided who was going to work on what part of the system, Delear is handling the </w:t>
+      </w:r>
+      <w:r>
+        <w:t xml:space="preserve">appointment booking, cancelling and the eligibility test; Sese is doing the </w:t>
+      </w:r>
+      <w:r>
+        <w:t>base design and layout, and the registration form</w:t>
+      </w:r>
+      <w:r>
+        <w:t>,</w:t>
+      </w:r>
+      <w:r>
+        <w:t xml:space="preserve"> and stock management</w:t>
+      </w:r>
+      <w:r>
+        <w:t>; I am doing the</w:t>
+      </w:r>
+      <w:r>
+        <w:t xml:space="preserve"> </w:t>
+      </w:r>
+      <w:r>
+        <w:t>users, permissions and login.</w:t>
+      </w:r>
+      <w:r>
+        <w:br/>
+        <w:t xml:space="preserve">I </w:t>
+      </w:r>
+      <w:r>
+        <w:t>managed to get logging in</w:t>
+      </w:r>
+      <w:r>
+        <w:t xml:space="preserve"> with usernames and passwords that are stored in a .txt file, I can then direct the user depending on the permission level they have</w:t>
+      </w:r>
+      <w:r>
+        <w:t>, 0 – Admin Level, 1 – Hospital Level, 2 – Donor Level.</w:t>
+      </w:r>
+      <w:r>
+        <w:t xml:space="preserve"> There is a max of </w:t>
+      </w:r>
+      <w:r>
+        <w:t>3 failed</w:t>
+      </w:r>
+      <w:r>
+        <w:t xml:space="preserve"> attempts to login before the user has to </w:t>
+      </w:r>
+      <w:r>
+        <w:t>exit the program to try login again.</w:t>
+      </w:r>
+      <w:r>
+        <w:t xml:space="preserve"> I also have the beginnings of a User struct to hold all the users information</w:t>
+      </w:r>
+      <w:r>
+        <w:t xml:space="preserve">, this is contained in a </w:t>
+      </w:r>
+      <w:r>
+        <w:t>vector to control the size of the container (Vector of Structs).</w:t>
       </w:r>
     </w:p>
     <w:p>

</xml_diff>

<commit_message>
Finished login, admin, editing user - including adding, deleting, changing password)
</commit_message>
<xml_diff>
--- a/Mikkie Daily Reflections.docx
+++ b/Mikkie Daily Reflections.docx
@@ -1,14 +1,19 @@
 
 <file path=word/document.xml><?xml version="1.0" encoding="utf-8"?>
-<w:document xmlns:wpc="http://schemas.microsoft.com/office/word/2010/wordprocessingCanvas" xmlns:cx="http://schemas.microsoft.com/office/drawing/2014/chartex" xmlns:cx1="http://schemas.microsoft.com/office/drawing/2015/9/8/chartex" xmlns:cx2="http://schemas.microsoft.com/office/drawing/2015/10/21/chartex" xmlns:cx3="http://schemas.microsoft.com/office/drawing/2016/5/9/chartex" xmlns:cx4="http://schemas.microsoft.com/office/drawing/2016/5/10/chartex" xmlns:cx5="http://schemas.microsoft.com/office/drawing/2016/5/11/chartex" xmlns:cx6="http://schemas.microsoft.com/office/drawing/2016/5/12/chartex" xmlns:cx7="http://schemas.microsoft.com/office/drawing/2016/5/13/chartex" xmlns:cx8="http://schemas.microsoft.com/office/drawing/2016/5/14/chartex" xmlns:mc="http://schemas.openxmlformats.org/markup-compatibility/2006" xmlns:aink="http://schemas.microsoft.com/office/drawing/2016/ink" xmlns:am3d="http://schemas.microsoft.com/office/drawing/2017/model3d" xmlns:o="urn:schemas-microsoft-com:office:office" xmlns:oel="http://schemas.microsoft.com/office/2019/extlst" xmlns:r="http://schemas.openxmlformats.org/officeDocument/2006/relationships" xmlns:m="http://schemas.openxmlformats.org/officeDocument/2006/math" xmlns:v="urn:schemas-microsoft-com:vml" xmlns:wp14="http://schemas.microsoft.com/office/word/2010/wordprocessingDrawing" xmlns:wp="http://schemas.openxmlformats.org/drawingml/2006/wordprocessingDrawing" xmlns:w10="urn:schemas-microsoft-com:office:word" xmlns:w="http://schemas.openxmlformats.org/wordprocessingml/2006/main" xmlns:w14="http://schemas.microsoft.com/office/word/2010/wordml" xmlns:w15="http://schemas.microsoft.com/office/word/2012/wordml" xmlns:w16cex="http://schemas.microsoft.com/office/word/2018/wordml/cex" xmlns:w16cid="http://schemas.microsoft.com/office/word/2016/wordml/cid" xmlns:w16="http://schemas.microsoft.com/office/word/2018/wordml" xmlns:w16sdtdh="http://schemas.microsoft.com/office/word/2020/wordml/sdtdatahash" xmlns:w16se="http://schemas.microsoft.com/office/word/2015/wordml/symex" xmlns:wpg="http://schemas.microsoft.com/office/word/2010/wordprocessingGroup" xmlns:wpi="http://schemas.microsoft.com/office/word/2010/wordprocessingInk" xmlns:wne="http://schemas.microsoft.com/office/word/2006/wordml" xmlns:wps="http://schemas.microsoft.com/office/word/2010/wordprocessingShape" mc:Ignorable="w14 w15 w16se w16cid w16 w16cex w16sdtdh wp14">
+<w:document xmlns:wpc="http://schemas.microsoft.com/office/word/2010/wordprocessingCanvas" xmlns:cx="http://schemas.microsoft.com/office/drawing/2014/chartex" xmlns:cx1="http://schemas.microsoft.com/office/drawing/2015/9/8/chartex" xmlns:cx2="http://schemas.microsoft.com/office/drawing/2015/10/21/chartex" xmlns:cx3="http://schemas.microsoft.com/office/drawing/2016/5/9/chartex" xmlns:cx4="http://schemas.microsoft.com/office/drawing/2016/5/10/chartex" xmlns:cx5="http://schemas.microsoft.com/office/drawing/2016/5/11/chartex" xmlns:cx6="http://schemas.microsoft.com/office/drawing/2016/5/12/chartex" xmlns:cx7="http://schemas.microsoft.com/office/drawing/2016/5/13/chartex" xmlns:cx8="http://schemas.microsoft.com/office/drawing/2016/5/14/chartex" xmlns:mc="http://schemas.openxmlformats.org/markup-compatibility/2006" xmlns:aink="http://schemas.microsoft.com/office/drawing/2016/ink" xmlns:am3d="http://schemas.microsoft.com/office/drawing/2017/model3d" xmlns:o="urn:schemas-microsoft-com:office:office" xmlns:r="http://schemas.openxmlformats.org/officeDocument/2006/relationships" xmlns:m="http://schemas.openxmlformats.org/officeDocument/2006/math" xmlns:v="urn:schemas-microsoft-com:vml" xmlns:wp14="http://schemas.microsoft.com/office/word/2010/wordprocessingDrawing" xmlns:wp="http://schemas.openxmlformats.org/drawingml/2006/wordprocessingDrawing" xmlns:w10="urn:schemas-microsoft-com:office:word" xmlns:w="http://schemas.openxmlformats.org/wordprocessingml/2006/main" xmlns:w14="http://schemas.microsoft.com/office/word/2010/wordml" xmlns:w15="http://schemas.microsoft.com/office/word/2012/wordml" xmlns:w16cex="http://schemas.microsoft.com/office/word/2018/wordml/cex" xmlns:w16cid="http://schemas.microsoft.com/office/word/2016/wordml/cid" xmlns:w16="http://schemas.microsoft.com/office/word/2018/wordml" xmlns:w16sdtdh="http://schemas.microsoft.com/office/word/2020/wordml/sdtdatahash" xmlns:w16se="http://schemas.microsoft.com/office/word/2015/wordml/symex" xmlns:wpg="http://schemas.microsoft.com/office/word/2010/wordprocessingGroup" xmlns:wpi="http://schemas.microsoft.com/office/word/2010/wordprocessingInk" xmlns:wne="http://schemas.microsoft.com/office/word/2006/wordml" xmlns:wps="http://schemas.microsoft.com/office/word/2010/wordprocessingShape" mc:Ignorable="w14 w15 w16se w16cid w16 w16cex w16sdtdh wp14">
   <w:body>
     <w:p>
       <w:pPr>
         <w:pStyle w:val="Title"/>
       </w:pPr>
       <w:r>
-        <w:t>Daily Reflections - Mikkie</w:t>
-      </w:r>
+        <w:t xml:space="preserve">Daily Reflections - </w:t>
+      </w:r>
+      <w:proofErr w:type="spellStart"/>
+      <w:r>
+        <w:t>Mikkie</w:t>
+      </w:r>
+      <w:proofErr w:type="spellEnd"/>
     </w:p>
     <w:p>
       <w:pPr>
@@ -175,11 +180,21 @@
         <w:t>C++ console, including looking at how to do colours</w:t>
       </w:r>
       <w:r>
-        <w:t xml:space="preserve"> using system(“COLOR </w:t>
-      </w:r>
+        <w:t xml:space="preserve"> using </w:t>
+      </w:r>
+      <w:proofErr w:type="gramStart"/>
+      <w:r>
+        <w:t>system(</w:t>
+      </w:r>
+      <w:proofErr w:type="gramEnd"/>
+      <w:r>
+        <w:t xml:space="preserve">“COLOR </w:t>
+      </w:r>
+      <w:proofErr w:type="spellStart"/>
       <w:r>
         <w:t>attr</w:t>
       </w:r>
+      <w:proofErr w:type="spellEnd"/>
       <w:r>
         <w:t>”)</w:t>
       </w:r>
@@ -187,10 +202,26 @@
         <w:t>, and borders</w:t>
       </w:r>
       <w:r>
-        <w:t xml:space="preserve"> using ASCii symbols</w:t>
-      </w:r>
-      <w:r>
-        <w:t>. I found a PDF of all the ASCii codes to help with our design choices.</w:t>
+        <w:t xml:space="preserve"> using </w:t>
+      </w:r>
+      <w:proofErr w:type="spellStart"/>
+      <w:r>
+        <w:t>ASCii</w:t>
+      </w:r>
+      <w:proofErr w:type="spellEnd"/>
+      <w:r>
+        <w:t xml:space="preserve"> symbols</w:t>
+      </w:r>
+      <w:r>
+        <w:t xml:space="preserve">. I found a PDF of all the </w:t>
+      </w:r>
+      <w:proofErr w:type="spellStart"/>
+      <w:r>
+        <w:t>ASCii</w:t>
+      </w:r>
+      <w:proofErr w:type="spellEnd"/>
+      <w:r>
+        <w:t xml:space="preserve"> codes to help with our design choices.</w:t>
       </w:r>
       <w:r>
         <w:br/>
@@ -424,7 +455,15 @@
         <w:t xml:space="preserve"> user and</w:t>
       </w:r>
       <w:r>
-        <w:t xml:space="preserve"> business research Delear </w:t>
+        <w:t xml:space="preserve"> business research </w:t>
+      </w:r>
+      <w:proofErr w:type="spellStart"/>
+      <w:r>
+        <w:t>Delear</w:t>
+      </w:r>
+      <w:proofErr w:type="spellEnd"/>
+      <w:r>
+        <w:t xml:space="preserve"> </w:t>
       </w:r>
       <w:r>
         <w:t>had done</w:t>
@@ -538,7 +577,15 @@
     </w:p>
     <w:p>
       <w:r>
-        <w:t xml:space="preserve">We decided who was going to work on what part of the system, Delear is handling the </w:t>
+        <w:t xml:space="preserve">We decided who was going to work on what part of the system, </w:t>
+      </w:r>
+      <w:proofErr w:type="spellStart"/>
+      <w:r>
+        <w:t>Delear</w:t>
+      </w:r>
+      <w:proofErr w:type="spellEnd"/>
+      <w:r>
+        <w:t xml:space="preserve"> is handling the </w:t>
       </w:r>
       <w:r>
         <w:t xml:space="preserve">appointment booking, cancelling and the eligibility test; Sese is doing the </w:t>
@@ -581,19 +628,101 @@
         <w:t>3 failed</w:t>
       </w:r>
       <w:r>
-        <w:t xml:space="preserve"> attempts to login before the user has to </w:t>
+        <w:t xml:space="preserve"> attempts to login before the user </w:t>
+      </w:r>
+      <w:proofErr w:type="gramStart"/>
+      <w:r>
+        <w:t>has to</w:t>
+      </w:r>
+      <w:proofErr w:type="gramEnd"/>
+      <w:r>
+        <w:t xml:space="preserve"> </w:t>
       </w:r>
       <w:r>
         <w:t>exit the program to try login again.</w:t>
       </w:r>
       <w:r>
-        <w:t xml:space="preserve"> I also have the beginnings of a User struct to hold all the users information</w:t>
+        <w:t xml:space="preserve"> I also have the beginnings of a User struct to hold all the </w:t>
+      </w:r>
+      <w:proofErr w:type="gramStart"/>
+      <w:r>
+        <w:t>users</w:t>
+      </w:r>
+      <w:proofErr w:type="gramEnd"/>
+      <w:r>
+        <w:t xml:space="preserve"> information</w:t>
       </w:r>
       <w:r>
         <w:t xml:space="preserve">, this is contained in a </w:t>
       </w:r>
       <w:r>
         <w:t>vector to control the size of the container (Vector of Structs).</w:t>
+      </w:r>
+    </w:p>
+    <w:p>
+      <w:pPr>
+        <w:rPr>
+          <w:rStyle w:val="SubtleEmphasis"/>
+          <w:rFonts w:asciiTheme="majorHAnsi" w:eastAsiaTheme="majorEastAsia" w:hAnsiTheme="majorHAnsi" w:cstheme="majorBidi"/>
+          <w:i w:val="0"/>
+          <w:iCs w:val="0"/>
+          <w:spacing w:val="15"/>
+          <w:sz w:val="24"/>
+          <w:szCs w:val="24"/>
+        </w:rPr>
+      </w:pPr>
+      <w:r>
+        <w:rPr>
+          <w:rStyle w:val="SubtleEmphasis"/>
+          <w:rFonts w:asciiTheme="majorHAnsi" w:eastAsiaTheme="majorEastAsia" w:hAnsiTheme="majorHAnsi" w:cstheme="majorBidi"/>
+          <w:i w:val="0"/>
+          <w:iCs w:val="0"/>
+          <w:spacing w:val="15"/>
+          <w:sz w:val="24"/>
+          <w:szCs w:val="24"/>
+        </w:rPr>
+        <w:t>9</w:t>
+      </w:r>
+      <w:r>
+        <w:rPr>
+          <w:rStyle w:val="SubtleEmphasis"/>
+          <w:rFonts w:asciiTheme="majorHAnsi" w:eastAsiaTheme="majorEastAsia" w:hAnsiTheme="majorHAnsi" w:cstheme="majorBidi"/>
+          <w:i w:val="0"/>
+          <w:iCs w:val="0"/>
+          <w:spacing w:val="15"/>
+          <w:sz w:val="24"/>
+          <w:szCs w:val="24"/>
+        </w:rPr>
+        <w:t xml:space="preserve"> June 2022</w:t>
+      </w:r>
+    </w:p>
+    <w:p>
+      <w:r>
+        <w:t xml:space="preserve">We made sure everyone has access </w:t>
+      </w:r>
+      <w:r>
+        <w:t>to and</w:t>
+      </w:r>
+      <w:r>
+        <w:t xml:space="preserve"> knows how to work </w:t>
+      </w:r>
+      <w:r>
+        <w:t>on</w:t>
+      </w:r>
+      <w:r>
+        <w:t xml:space="preserve"> GitHub. </w:t>
+      </w:r>
+      <w:r>
+        <w:t xml:space="preserve">I showed the others guys my work and then pushed it to </w:t>
+      </w:r>
+      <w:r>
+        <w:t>GitHub,</w:t>
+      </w:r>
+      <w:r>
+        <w:t xml:space="preserve"> so everyone had a copy. I worked on clarifying the eligibility questions we will ask the user</w:t>
+      </w:r>
+      <w:r>
+        <w:t>. I also started to write the Technical Style Guide with the functions/variables I’ve coded in so far.</w:t>
       </w:r>
     </w:p>
     <w:p>

</xml_diff>